<commit_message>
18. Introduction to Hibernate => Complete
</commit_message>
<xml_diff>
--- a/18. Introduction to Hibernate/2. Hibernate and JDBC.docx
+++ b/18. Introduction to Hibernate/2. Hibernate and JDBC.docx
@@ -53,10 +53,7 @@
         <w:t xml:space="preserve">Hibernate actually uses JDBC for all database communication. </w:t>
       </w:r>
       <w:r>
-        <w:t>Hibernate</w:t>
-      </w:r>
-      <w:r>
-        <w:t xml:space="preserve"> is just another layer of extraction on top of JDBC. When our application using Hibernate framework, our app will store and retrieve objects using the hibernate API. Hibernate does all of the low level JDBC work and submitting the SQL queries and so on. </w:t>
+        <w:t xml:space="preserve">Hibernate is just another layer of extraction on top of JDBC. When our application using Hibernate framework, our app will store and retrieve objects using the hibernate API. Hibernate does all of the low level JDBC work and submitting the SQL queries and so on. </w:t>
       </w:r>
     </w:p>
     <w:p>
@@ -97,18 +94,84 @@
       <w:r>
         <w:t xml:space="preserve">Here is the key point is Hibernate using the JDBC API in the background for communication with the database. </w:t>
       </w:r>
+    </w:p>
+    <w:p>
+      <w:pPr>
+        <w:spacing w:after="0" w:line="0" w:lineRule="atLeast"/>
+      </w:pPr>
+    </w:p>
+    <w:p>
+      <w:pPr>
+        <w:spacing w:after="0" w:line="0" w:lineRule="atLeast"/>
+      </w:pPr>
+      <w:r>
+        <w:t xml:space="preserve"> </w:t>
+      </w:r>
+      <w:r>
+        <w:rPr>
+          <w:noProof/>
+        </w:rPr>
+        <w:drawing>
+          <wp:inline distT="0" distB="0" distL="0" distR="0">
+            <wp:extent cx="5609524" cy="1800000"/>
+            <wp:effectExtent l="19050" t="19050" r="10795" b="10160"/>
+            <wp:docPr id="2" name="Picture 2"/>
+            <wp:cNvGraphicFramePr>
+              <a:graphicFrameLocks xmlns:a="http://schemas.openxmlformats.org/drawingml/2006/main" noChangeAspect="1"/>
+            </wp:cNvGraphicFramePr>
+            <a:graphic xmlns:a="http://schemas.openxmlformats.org/drawingml/2006/main">
+              <a:graphicData uri="http://schemas.openxmlformats.org/drawingml/2006/picture">
+                <pic:pic xmlns:pic="http://schemas.openxmlformats.org/drawingml/2006/picture">
+                  <pic:nvPicPr>
+                    <pic:cNvPr id="0" name="Hibernate actually uses JDBC for all database communication.PNG"/>
+                    <pic:cNvPicPr/>
+                  </pic:nvPicPr>
+                  <pic:blipFill>
+                    <a:blip r:embed="rId5">
+                      <a:extLst>
+                        <a:ext uri="{28A0092B-C50C-407E-A947-70E740481C1C}">
+                          <a14:useLocalDpi xmlns:a14="http://schemas.microsoft.com/office/drawing/2010/main" val="0"/>
+                        </a:ext>
+                      </a:extLst>
+                    </a:blip>
+                    <a:stretch>
+                      <a:fillRect/>
+                    </a:stretch>
+                  </pic:blipFill>
+                  <pic:spPr>
+                    <a:xfrm>
+                      <a:off x="0" y="0"/>
+                      <a:ext cx="5609524" cy="1800000"/>
+                    </a:xfrm>
+                    <a:prstGeom prst="rect">
+                      <a:avLst/>
+                    </a:prstGeom>
+                    <a:ln>
+                      <a:solidFill>
+                        <a:srgbClr val="FF0000">
+                          <a:alpha val="99000"/>
+                        </a:srgbClr>
+                      </a:solidFill>
+                    </a:ln>
+                  </pic:spPr>
+                </pic:pic>
+              </a:graphicData>
+            </a:graphic>
+          </wp:inline>
+        </w:drawing>
+      </w:r>
+    </w:p>
+    <w:p>
+      <w:pPr>
+        <w:spacing w:after="0" w:line="0" w:lineRule="atLeast"/>
+      </w:pPr>
+    </w:p>
+    <w:p>
+      <w:pPr>
+        <w:spacing w:after="0" w:line="0" w:lineRule="atLeast"/>
+      </w:pPr>
       <w:bookmarkStart w:id="0" w:name="_GoBack"/>
       <w:bookmarkEnd w:id="0"/>
-    </w:p>
-    <w:p>
-      <w:pPr>
-        <w:spacing w:after="0" w:line="0" w:lineRule="atLeast"/>
-      </w:pPr>
-    </w:p>
-    <w:p>
-      <w:pPr>
-        <w:spacing w:after="0" w:line="0" w:lineRule="atLeast"/>
-      </w:pPr>
       <w:r>
         <w:t>2. Hibernate and JDBC</w:t>
       </w:r>
@@ -310,6 +373,36 @@
     <w:semiHidden/>
     <w:unhideWhenUsed/>
   </w:style>
+  <w:style w:type="paragraph" w:styleId="BalloonText">
+    <w:name w:val="Balloon Text"/>
+    <w:basedOn w:val="Normal"/>
+    <w:link w:val="BalloonTextChar"/>
+    <w:uiPriority w:val="99"/>
+    <w:semiHidden/>
+    <w:unhideWhenUsed/>
+    <w:rsid w:val="00A21E7F"/>
+    <w:pPr>
+      <w:spacing w:after="0" w:line="240" w:lineRule="auto"/>
+    </w:pPr>
+    <w:rPr>
+      <w:rFonts w:ascii="Tahoma" w:hAnsi="Tahoma" w:cs="Tahoma"/>
+      <w:sz w:val="16"/>
+      <w:szCs w:val="16"/>
+    </w:rPr>
+  </w:style>
+  <w:style w:type="character" w:customStyle="1" w:styleId="BalloonTextChar">
+    <w:name w:val="Balloon Text Char"/>
+    <w:basedOn w:val="DefaultParagraphFont"/>
+    <w:link w:val="BalloonText"/>
+    <w:uiPriority w:val="99"/>
+    <w:semiHidden/>
+    <w:rsid w:val="00A21E7F"/>
+    <w:rPr>
+      <w:rFonts w:ascii="Tahoma" w:hAnsi="Tahoma" w:cs="Tahoma"/>
+      <w:sz w:val="16"/>
+      <w:szCs w:val="16"/>
+    </w:rPr>
+  </w:style>
 </w:styles>
 </file>
 
@@ -500,6 +593,36 @@
     <w:semiHidden/>
     <w:unhideWhenUsed/>
   </w:style>
+  <w:style w:type="paragraph" w:styleId="BalloonText">
+    <w:name w:val="Balloon Text"/>
+    <w:basedOn w:val="Normal"/>
+    <w:link w:val="BalloonTextChar"/>
+    <w:uiPriority w:val="99"/>
+    <w:semiHidden/>
+    <w:unhideWhenUsed/>
+    <w:rsid w:val="00A21E7F"/>
+    <w:pPr>
+      <w:spacing w:after="0" w:line="240" w:lineRule="auto"/>
+    </w:pPr>
+    <w:rPr>
+      <w:rFonts w:ascii="Tahoma" w:hAnsi="Tahoma" w:cs="Tahoma"/>
+      <w:sz w:val="16"/>
+      <w:szCs w:val="16"/>
+    </w:rPr>
+  </w:style>
+  <w:style w:type="character" w:customStyle="1" w:styleId="BalloonTextChar">
+    <w:name w:val="Balloon Text Char"/>
+    <w:basedOn w:val="DefaultParagraphFont"/>
+    <w:link w:val="BalloonText"/>
+    <w:uiPriority w:val="99"/>
+    <w:semiHidden/>
+    <w:rsid w:val="00A21E7F"/>
+    <w:rPr>
+      <w:rFonts w:ascii="Tahoma" w:hAnsi="Tahoma" w:cs="Tahoma"/>
+      <w:sz w:val="16"/>
+      <w:szCs w:val="16"/>
+    </w:rPr>
+  </w:style>
 </w:styles>
 </file>
 

</xml_diff>